<commit_message>
section Quem sou/ add novo cv
</commit_message>
<xml_diff>
--- a/src/Curriculo_Vinicius_Rodrigues.docx
+++ b/src/Curriculo_Vinicius_Rodrigues.docx
@@ -39,21 +39,12 @@
           <w:u w:val="single"/>
         </w:rPr>
       </w:pPr>
-      <w:proofErr w:type="spellStart"/>
       <w:r>
         <w:rPr>
           <w:b/>
           <w:bCs/>
         </w:rPr>
-        <w:t>Engenheiro</w:t>
-      </w:r>
-      <w:proofErr w:type="spellEnd"/>
-      <w:r>
-        <w:rPr>
-          <w:b/>
-          <w:bCs/>
-        </w:rPr>
-        <w:t xml:space="preserve"> de Software</w:t>
+        <w:t>Engenheiro de Software</w:t>
       </w:r>
     </w:p>
     <w:p>
@@ -80,7 +71,6 @@
           <w:bCs/>
         </w:rPr>
       </w:pPr>
-      <w:proofErr w:type="spellStart"/>
       <w:r>
         <w:rPr>
           <w:b/>
@@ -88,7 +78,6 @@
         </w:rPr>
         <w:t>Telefone</w:t>
       </w:r>
-      <w:proofErr w:type="spellEnd"/>
       <w:r>
         <w:rPr>
           <w:b/>
@@ -125,7 +114,6 @@
       <w:r>
         <w:br/>
       </w:r>
-      <w:proofErr w:type="spellStart"/>
       <w:r>
         <w:rPr>
           <w:b/>
@@ -133,7 +121,6 @@
         </w:rPr>
         <w:t>Localização</w:t>
       </w:r>
-      <w:proofErr w:type="spellEnd"/>
       <w:r>
         <w:rPr>
           <w:b/>
@@ -145,13 +132,8 @@
         <w:t xml:space="preserve"> </w:t>
       </w:r>
       <w:r>
-        <w:t xml:space="preserve">Centro, </w:t>
+        <w:t>Centro, Niterói</w:t>
       </w:r>
-      <w:proofErr w:type="spellStart"/>
-      <w:r>
-        <w:t>Niterói</w:t>
-      </w:r>
-      <w:proofErr w:type="spellEnd"/>
       <w:r>
         <w:br/>
       </w:r>
@@ -227,7 +209,6 @@
       <w:r>
         <w:br/>
       </w:r>
-      <w:proofErr w:type="spellStart"/>
       <w:r>
         <w:rPr>
           <w:b/>
@@ -235,7 +216,6 @@
         </w:rPr>
         <w:t>Portfólio</w:t>
       </w:r>
-      <w:proofErr w:type="spellEnd"/>
       <w:r>
         <w:rPr>
           <w:b/>
@@ -247,19 +227,11 @@
         <w:t xml:space="preserve"> </w:t>
       </w:r>
       <w:hyperlink r:id="rId8" w:history="1">
-        <w:proofErr w:type="spellStart"/>
         <w:r>
           <w:rPr>
             <w:rStyle w:val="Hyperlink"/>
           </w:rPr>
-          <w:t>viniciusrodrigues.netlify.app</w:t>
-        </w:r>
-        <w:proofErr w:type="spellEnd"/>
-        <w:r>
-          <w:rPr>
-            <w:rStyle w:val="Hyperlink"/>
-          </w:rPr>
-          <w:t>/</w:t>
+          <w:t>viniciusrodrigues.netlify.app/</w:t>
         </w:r>
       </w:hyperlink>
     </w:p>
@@ -288,87 +260,10 @@
         <w:spacing w:before="0" w:after="0"/>
       </w:pPr>
       <w:r>
-        <w:t xml:space="preserve">Sou determinado e dedicado, sempre empenhado em tudo o que me proponho a fazer. Busco </w:t>
+        <w:t>Sou Desenvolvedor de Software</w:t>
       </w:r>
-      <w:proofErr w:type="spellStart"/>
       <w:r>
-        <w:t>oportunidades</w:t>
-      </w:r>
-      <w:proofErr w:type="spellEnd"/>
-      <w:r>
-        <w:t xml:space="preserve"> para </w:t>
-      </w:r>
-      <w:proofErr w:type="spellStart"/>
-      <w:r>
-        <w:t>aplicar</w:t>
-      </w:r>
-      <w:proofErr w:type="spellEnd"/>
-      <w:r>
-        <w:t xml:space="preserve"> e </w:t>
-      </w:r>
-      <w:proofErr w:type="spellStart"/>
-      <w:r>
-        <w:t>ampliar</w:t>
-      </w:r>
-      <w:proofErr w:type="spellEnd"/>
-      <w:r>
-        <w:t xml:space="preserve"> </w:t>
-      </w:r>
-      <w:proofErr w:type="spellStart"/>
-      <w:r>
-        <w:t>minhas</w:t>
-      </w:r>
-      <w:proofErr w:type="spellEnd"/>
-      <w:r>
-        <w:t xml:space="preserve"> </w:t>
-      </w:r>
-      <w:proofErr w:type="spellStart"/>
-      <w:r>
-        <w:t>habilidades</w:t>
-      </w:r>
-      <w:proofErr w:type="spellEnd"/>
-      <w:r>
-        <w:t xml:space="preserve">, </w:t>
-      </w:r>
-      <w:proofErr w:type="spellStart"/>
-      <w:r>
-        <w:t>demonstrando</w:t>
-      </w:r>
-      <w:proofErr w:type="spellEnd"/>
-      <w:r>
-        <w:t xml:space="preserve"> meu </w:t>
-      </w:r>
-      <w:proofErr w:type="spellStart"/>
-      <w:r>
-        <w:t>comprometimento</w:t>
-      </w:r>
-      <w:proofErr w:type="spellEnd"/>
-      <w:r>
-        <w:t xml:space="preserve"> e </w:t>
-      </w:r>
-      <w:proofErr w:type="spellStart"/>
-      <w:r>
-        <w:t>paixão</w:t>
-      </w:r>
-      <w:proofErr w:type="spellEnd"/>
-      <w:r>
-        <w:t xml:space="preserve"> pela </w:t>
-      </w:r>
-      <w:proofErr w:type="spellStart"/>
-      <w:r>
-        <w:t>área</w:t>
-      </w:r>
-      <w:proofErr w:type="spellEnd"/>
-      <w:r>
-        <w:t xml:space="preserve"> de </w:t>
-      </w:r>
-      <w:proofErr w:type="spellStart"/>
-      <w:r>
-        <w:t>programação</w:t>
-      </w:r>
-      <w:proofErr w:type="spellEnd"/>
-      <w:r>
-        <w:t>.</w:t>
+        <w:t xml:space="preserve"> determinado e dedicado, sempre empenhado em tudo o que me proponho a fazer. Busco oportunidades para aplicar e ampliar minhas habilidades, demonstrando meu comprometimento e paixão pela área de programação.</w:t>
       </w:r>
     </w:p>
     <w:p>
@@ -384,19 +279,9 @@
           <w:u w:val="single"/>
         </w:rPr>
       </w:pPr>
-      <w:proofErr w:type="spellStart"/>
       <w:r>
-        <w:t>Experiência</w:t>
+        <w:t>Experiência Profissional</w:t>
       </w:r>
-      <w:proofErr w:type="spellEnd"/>
-      <w:r>
-        <w:t xml:space="preserve"> </w:t>
-      </w:r>
-      <w:proofErr w:type="spellStart"/>
-      <w:r>
-        <w:t>Profissional</w:t>
-      </w:r>
-      <w:proofErr w:type="spellEnd"/>
     </w:p>
     <w:p>
       <w:pPr>
@@ -406,21 +291,12 @@
           <w:bCs/>
         </w:rPr>
       </w:pPr>
-      <w:proofErr w:type="spellStart"/>
       <w:r>
         <w:rPr>
           <w:b/>
           <w:bCs/>
         </w:rPr>
-        <w:t>Estágio</w:t>
-      </w:r>
-      <w:proofErr w:type="spellEnd"/>
-      <w:r>
-        <w:rPr>
-          <w:b/>
-          <w:bCs/>
-        </w:rPr>
-        <w:t xml:space="preserve"> Full</w:t>
+        <w:t>Estágio Full</w:t>
       </w:r>
       <w:r>
         <w:rPr>
@@ -446,11 +322,9 @@
       <w:r>
         <w:t xml:space="preserve">(Set 2023 – </w:t>
       </w:r>
-      <w:proofErr w:type="spellStart"/>
       <w:r>
         <w:t>Atual</w:t>
       </w:r>
-      <w:proofErr w:type="spellEnd"/>
       <w:r>
         <w:t>)</w:t>
       </w:r>
@@ -459,156 +333,32 @@
       <w:pPr>
         <w:pStyle w:val="Commarcadores"/>
       </w:pPr>
-      <w:proofErr w:type="spellStart"/>
       <w:r>
-        <w:t>Desenvolvimento</w:t>
-      </w:r>
-      <w:proofErr w:type="spellEnd"/>
-      <w:r>
-        <w:t xml:space="preserve"> de </w:t>
-      </w:r>
-      <w:proofErr w:type="spellStart"/>
-      <w:r>
-        <w:t>funcionalidades</w:t>
-      </w:r>
-      <w:proofErr w:type="spellEnd"/>
-      <w:r>
-        <w:t xml:space="preserve"> </w:t>
-      </w:r>
-      <w:proofErr w:type="spellStart"/>
-      <w:r>
-        <w:t>utilizando</w:t>
-      </w:r>
-      <w:proofErr w:type="spellEnd"/>
-      <w:r>
-        <w:t xml:space="preserve"> linguagens de programação.</w:t>
+        <w:t>Desenvolvimento de funcionalidades utilizando linguagens de programação.</w:t>
       </w:r>
     </w:p>
     <w:p>
       <w:pPr>
         <w:pStyle w:val="Commarcadores"/>
       </w:pPr>
-      <w:proofErr w:type="spellStart"/>
       <w:r>
-        <w:t>Participação</w:t>
-      </w:r>
-      <w:proofErr w:type="spellEnd"/>
-      <w:r>
-        <w:t xml:space="preserve"> </w:t>
-      </w:r>
-      <w:proofErr w:type="spellStart"/>
-      <w:r>
-        <w:t>em</w:t>
-      </w:r>
-      <w:proofErr w:type="spellEnd"/>
-      <w:r>
-        <w:t xml:space="preserve"> debates </w:t>
-      </w:r>
-      <w:proofErr w:type="spellStart"/>
-      <w:r>
-        <w:t>técnicos</w:t>
-      </w:r>
-      <w:proofErr w:type="spellEnd"/>
-      <w:r>
-        <w:t>, documentação no Confluence/Jira, e revisão de código.</w:t>
+        <w:t>Participação em debates técnicos, documentação no Confluence/Jira, e revisão de código.</w:t>
       </w:r>
     </w:p>
     <w:p>
       <w:pPr>
         <w:pStyle w:val="Commarcadores"/>
       </w:pPr>
-      <w:proofErr w:type="spellStart"/>
       <w:r>
-        <w:t>Manutenção</w:t>
-      </w:r>
-      <w:proofErr w:type="spellEnd"/>
-      <w:r>
-        <w:t xml:space="preserve"> das </w:t>
-      </w:r>
-      <w:proofErr w:type="spellStart"/>
-      <w:r>
-        <w:t>integrações</w:t>
-      </w:r>
-      <w:proofErr w:type="spellEnd"/>
-      <w:r>
-        <w:t xml:space="preserve"> e participação nos ciclos de desenvolvimento com Integração Contínua e Backend For Frontend.</w:t>
+        <w:t>Manutenção das integrações e participação nos ciclos de desenvolvimento com Integração Contínua e Backend For Frontend.</w:t>
       </w:r>
     </w:p>
     <w:p>
       <w:pPr>
         <w:pStyle w:val="Commarcadores"/>
       </w:pPr>
-      <w:proofErr w:type="spellStart"/>
       <w:r>
-        <w:t>Trabalho</w:t>
-      </w:r>
-      <w:proofErr w:type="spellEnd"/>
-      <w:r>
-        <w:t xml:space="preserve"> </w:t>
-      </w:r>
-      <w:proofErr w:type="spellStart"/>
-      <w:r>
-        <w:t>em</w:t>
-      </w:r>
-      <w:proofErr w:type="spellEnd"/>
-      <w:r>
-        <w:t xml:space="preserve"> squads, com </w:t>
-      </w:r>
-      <w:proofErr w:type="spellStart"/>
-      <w:r>
-        <w:t>rotina</w:t>
-      </w:r>
-      <w:proofErr w:type="spellEnd"/>
-      <w:r>
-        <w:t xml:space="preserve"> </w:t>
-      </w:r>
-      <w:proofErr w:type="spellStart"/>
-      <w:r>
-        <w:t>definida</w:t>
-      </w:r>
-      <w:proofErr w:type="spellEnd"/>
-      <w:r>
-        <w:t xml:space="preserve"> </w:t>
-      </w:r>
-      <w:proofErr w:type="spellStart"/>
-      <w:r>
-        <w:t>por</w:t>
-      </w:r>
-      <w:proofErr w:type="spellEnd"/>
-      <w:r>
-        <w:t xml:space="preserve"> sprints, </w:t>
-      </w:r>
-      <w:proofErr w:type="spellStart"/>
-      <w:r>
-        <w:t>reuniões</w:t>
-      </w:r>
-      <w:proofErr w:type="spellEnd"/>
-      <w:r>
-        <w:t xml:space="preserve"> </w:t>
-      </w:r>
-      <w:proofErr w:type="spellStart"/>
-      <w:r>
-        <w:t>diárias</w:t>
-      </w:r>
-      <w:proofErr w:type="spellEnd"/>
-      <w:r>
-        <w:t xml:space="preserve"> e </w:t>
-      </w:r>
-      <w:proofErr w:type="spellStart"/>
-      <w:r>
-        <w:t>metodologias</w:t>
-      </w:r>
-      <w:proofErr w:type="spellEnd"/>
-      <w:r>
-        <w:t xml:space="preserve"> </w:t>
-      </w:r>
-      <w:proofErr w:type="spellStart"/>
-      <w:r>
-        <w:t>ágeis</w:t>
-      </w:r>
-      <w:proofErr w:type="spellEnd"/>
-      <w:r>
-        <w:t>.</w:t>
+        <w:t>Trabalho em squads, com rotina definida por sprints, reuniões diárias e metodologias ágeis.</w:t>
       </w:r>
     </w:p>
     <w:p>
@@ -625,19 +375,9 @@
       <w:pPr>
         <w:pStyle w:val="Ttulo2"/>
       </w:pPr>
-      <w:proofErr w:type="spellStart"/>
       <w:r>
-        <w:t>Formação</w:t>
+        <w:t>Formação Acadêmica</w:t>
       </w:r>
-      <w:proofErr w:type="spellEnd"/>
-      <w:r>
-        <w:t xml:space="preserve"> </w:t>
-      </w:r>
-      <w:proofErr w:type="spellStart"/>
-      <w:r>
-        <w:t>Acadêmica</w:t>
-      </w:r>
-      <w:proofErr w:type="spellEnd"/>
     </w:p>
     <w:p>
       <w:pPr>
@@ -648,21 +388,12 @@
         </w:numPr>
         <w:jc w:val="both"/>
       </w:pPr>
-      <w:proofErr w:type="spellStart"/>
       <w:r>
         <w:rPr>
           <w:b/>
           <w:bCs/>
         </w:rPr>
-        <w:t>Engenharia</w:t>
-      </w:r>
-      <w:proofErr w:type="spellEnd"/>
-      <w:r>
-        <w:rPr>
-          <w:b/>
-          <w:bCs/>
-        </w:rPr>
-        <w:t xml:space="preserve"> de Software</w:t>
+        <w:t>Engenharia de Software</w:t>
       </w:r>
       <w:r>
         <w:t xml:space="preserve"> - Estácio (Julho 2024 - Presente)</w:t>
@@ -702,19 +433,9 @@
           <w:u w:val="single"/>
         </w:rPr>
       </w:pPr>
-      <w:proofErr w:type="spellStart"/>
       <w:r>
-        <w:t>Habilidades</w:t>
+        <w:t>Habilidades Técnicas</w:t>
       </w:r>
-      <w:proofErr w:type="spellEnd"/>
-      <w:r>
-        <w:t xml:space="preserve"> </w:t>
-      </w:r>
-      <w:proofErr w:type="spellStart"/>
-      <w:r>
-        <w:t>Técnicas</w:t>
-      </w:r>
-      <w:proofErr w:type="spellEnd"/>
     </w:p>
     <w:p>
       <w:pPr>
@@ -765,21 +486,12 @@
       <w:pPr>
         <w:pStyle w:val="Commarcadores"/>
       </w:pPr>
-      <w:proofErr w:type="spellStart"/>
       <w:r>
         <w:rPr>
           <w:b/>
           <w:bCs/>
         </w:rPr>
-        <w:t>Bancos</w:t>
-      </w:r>
-      <w:proofErr w:type="spellEnd"/>
-      <w:r>
-        <w:rPr>
-          <w:b/>
-          <w:bCs/>
-        </w:rPr>
-        <w:t xml:space="preserve"> de Dados</w:t>
+        <w:t>Bancos de Dados</w:t>
       </w:r>
       <w:r>
         <w:t>: MySQL, PostgreSQL, MongoDB, SQL, Elasticsearch</w:t>
@@ -789,49 +501,15 @@
       <w:pPr>
         <w:pStyle w:val="Commarcadores"/>
       </w:pPr>
-      <w:proofErr w:type="spellStart"/>
       <w:r>
         <w:rPr>
           <w:b/>
           <w:bCs/>
         </w:rPr>
-        <w:t>Outras</w:t>
+        <w:t>Outras Tecnologias</w:t>
       </w:r>
-      <w:proofErr w:type="spellEnd"/>
       <w:r>
-        <w:rPr>
-          <w:b/>
-          <w:bCs/>
-        </w:rPr>
-        <w:t xml:space="preserve"> </w:t>
-      </w:r>
-      <w:proofErr w:type="spellStart"/>
-      <w:r>
-        <w:rPr>
-          <w:b/>
-          <w:bCs/>
-        </w:rPr>
-        <w:t>Tecnologias</w:t>
-      </w:r>
-      <w:proofErr w:type="spellEnd"/>
-      <w:r>
-        <w:t xml:space="preserve">: Docker, Git, GitHub, Figma, </w:t>
-      </w:r>
-      <w:proofErr w:type="spellStart"/>
-      <w:r>
-        <w:t>Excalidraw</w:t>
-      </w:r>
-      <w:proofErr w:type="spellEnd"/>
-      <w:r>
-        <w:t xml:space="preserve">, </w:t>
-      </w:r>
-      <w:proofErr w:type="spellStart"/>
-      <w:r>
-        <w:t>jira</w:t>
-      </w:r>
-      <w:proofErr w:type="spellEnd"/>
-      <w:r>
-        <w:t>, Trello</w:t>
+        <w:t>: Docker, Git, GitHub, Figma, Excalidraw, jira, Trello</w:t>
       </w:r>
     </w:p>
     <w:p>
@@ -852,11 +530,9 @@
         <w:pStyle w:val="Ttulo2"/>
         <w:spacing w:before="0" w:after="0" w:line="240" w:lineRule="auto"/>
       </w:pPr>
-      <w:proofErr w:type="spellStart"/>
       <w:r>
         <w:t>Idiomas</w:t>
       </w:r>
-      <w:proofErr w:type="spellEnd"/>
     </w:p>
     <w:p>
       <w:pPr>
@@ -867,7 +543,6 @@
         </w:numPr>
         <w:spacing w:before="0" w:after="0" w:line="240" w:lineRule="auto"/>
       </w:pPr>
-      <w:proofErr w:type="spellStart"/>
       <w:r>
         <w:rPr>
           <w:b/>
@@ -875,15 +550,9 @@
         </w:rPr>
         <w:t>Português</w:t>
       </w:r>
-      <w:proofErr w:type="spellEnd"/>
       <w:r>
-        <w:t xml:space="preserve">: </w:t>
+        <w:t>: Nativo</w:t>
       </w:r>
-      <w:proofErr w:type="spellStart"/>
-      <w:r>
-        <w:t>Nativo</w:t>
-      </w:r>
-      <w:proofErr w:type="spellEnd"/>
     </w:p>
     <w:p>
       <w:pPr>
@@ -897,7 +566,6 @@
           <w:u w:val="single"/>
         </w:rPr>
       </w:pPr>
-      <w:proofErr w:type="spellStart"/>
       <w:r>
         <w:rPr>
           <w:b/>
@@ -905,15 +573,9 @@
         </w:rPr>
         <w:t>Inglês</w:t>
       </w:r>
-      <w:proofErr w:type="spellEnd"/>
       <w:r>
-        <w:t xml:space="preserve">: </w:t>
+        <w:t>: Intermediário</w:t>
       </w:r>
-      <w:proofErr w:type="spellStart"/>
-      <w:r>
-        <w:t>Intermediário</w:t>
-      </w:r>
-      <w:proofErr w:type="spellEnd"/>
     </w:p>
     <w:p>
       <w:pPr>
@@ -1076,15 +738,7 @@
         <w:pStyle w:val="Commarcadores"/>
       </w:pPr>
       <w:r>
-        <w:t xml:space="preserve">- JavaScript </w:t>
-      </w:r>
-      <w:proofErr w:type="gramStart"/>
-      <w:r>
-        <w:t>para Web</w:t>
-      </w:r>
-      <w:proofErr w:type="gramEnd"/>
-      <w:r>
-        <w:t>: Crie páginas dinâmicas</w:t>
+        <w:t>- JavaScript para Web: Crie páginas dinâmicas</w:t>
       </w:r>
     </w:p>
     <w:p>

</xml_diff>